<commit_message>
data jpa completed using spring boot
</commit_message>
<xml_diff>
--- a/Material/Java 8/#05 - Optional.docx
+++ b/Material/Java 8/#05 - Optional.docx
@@ -2,46 +2,6 @@
 <file path=word/document.xml><?xml version="1.0" encoding="utf-8"?>
 <w:document xmlns:wpc="http://schemas.microsoft.com/office/word/2010/wordprocessingCanvas" xmlns:cx="http://schemas.microsoft.com/office/drawing/2014/chartex" xmlns:cx1="http://schemas.microsoft.com/office/drawing/2015/9/8/chartex" xmlns:cx2="http://schemas.microsoft.com/office/drawing/2015/10/21/chartex" xmlns:cx3="http://schemas.microsoft.com/office/drawing/2016/5/9/chartex" xmlns:cx4="http://schemas.microsoft.com/office/drawing/2016/5/10/chartex" xmlns:cx5="http://schemas.microsoft.com/office/drawing/2016/5/11/chartex" xmlns:cx6="http://schemas.microsoft.com/office/drawing/2016/5/12/chartex" xmlns:cx7="http://schemas.microsoft.com/office/drawing/2016/5/13/chartex" xmlns:cx8="http://schemas.microsoft.com/office/drawing/2016/5/14/chartex" xmlns:mc="http://schemas.openxmlformats.org/markup-compatibility/2006" xmlns:aink="http://schemas.microsoft.com/office/drawing/2016/ink" xmlns:am3d="http://schemas.microsoft.com/office/drawing/2017/model3d" xmlns:o="urn:schemas-microsoft-com:office:office" xmlns:oel="http://schemas.microsoft.com/office/2019/extlst" xmlns:r="http://schemas.openxmlformats.org/officeDocument/2006/relationships" xmlns:m="http://schemas.openxmlformats.org/officeDocument/2006/math" xmlns:v="urn:schemas-microsoft-com:vml" xmlns:wp14="http://schemas.microsoft.com/office/word/2010/wordprocessingDrawing" xmlns:wp="http://schemas.openxmlformats.org/drawingml/2006/wordprocessingDrawing" xmlns:w10="urn:schemas-microsoft-com:office:word" xmlns:w="http://schemas.openxmlformats.org/wordprocessingml/2006/main" xmlns:w14="http://schemas.microsoft.com/office/word/2010/wordml" xmlns:w15="http://schemas.microsoft.com/office/word/2012/wordml" xmlns:w16cex="http://schemas.microsoft.com/office/word/2018/wordml/cex" xmlns:w16cid="http://schemas.microsoft.com/office/word/2016/wordml/cid" xmlns:w16="http://schemas.microsoft.com/office/word/2018/wordml" xmlns:w16sdtdh="http://schemas.microsoft.com/office/word/2020/wordml/sdtdatahash" xmlns:w16se="http://schemas.microsoft.com/office/word/2015/wordml/symex" xmlns:wpg="http://schemas.microsoft.com/office/word/2010/wordprocessingGroup" xmlns:wpi="http://schemas.microsoft.com/office/word/2010/wordprocessingInk" xmlns:wne="http://schemas.microsoft.com/office/word/2006/wordml" xmlns:wps="http://schemas.microsoft.com/office/word/2010/wordprocessingShape" mc:Ignorable="w14 w15 w16se w16cid w16 w16cex w16sdtdh wp14">
   <w:body>
-    <w:p>
-      <w:pPr>
-        <w:spacing w:before="100" w:beforeAutospacing="1" w:after="100" w:afterAutospacing="1" w:line="240" w:lineRule="auto"/>
-        <w:rPr>
-          <w:rFonts w:ascii="Roboto" w:hAnsi="Roboto" w:cs="Arial"/>
-          <w:b/>
-          <w:bCs/>
-          <w:color w:val="4D5B7C"/>
-          <w:sz w:val="24"/>
-          <w:szCs w:val="24"/>
-          <w:lang w:val="en-US"/>
-        </w:rPr>
-      </w:pPr>
-      <w:r>
-        <w:rPr>
-          <w:rFonts w:ascii="Roboto" w:hAnsi="Roboto" w:cs="Arial"/>
-          <w:b/>
-          <w:bCs/>
-          <w:color w:val="4D5B7C"/>
-          <w:sz w:val="24"/>
-          <w:szCs w:val="24"/>
-          <w:lang w:val="en-US"/>
-        </w:rPr>
-        <w:t xml:space="preserve">What is Functional </w:t>
-      </w:r>
-      <w:proofErr w:type="gramStart"/>
-      <w:r>
-        <w:rPr>
-          <w:rFonts w:ascii="Roboto" w:hAnsi="Roboto" w:cs="Arial"/>
-          <w:b/>
-          <w:bCs/>
-          <w:color w:val="4D5B7C"/>
-          <w:sz w:val="24"/>
-          <w:szCs w:val="24"/>
-          <w:lang w:val="en-US"/>
-        </w:rPr>
-        <w:t>Programming ?</w:t>
-      </w:r>
-      <w:proofErr w:type="gramEnd"/>
-    </w:p>
     <w:p>
       <w:pPr>
         <w:spacing w:before="100" w:beforeAutospacing="1" w:after="100" w:afterAutospacing="1" w:line="240" w:lineRule="auto"/>
@@ -53,534 +13,9 @@
           <w:lang w:val="en-US"/>
         </w:rPr>
       </w:pPr>
-      <w:r>
-        <w:rPr>
-          <w:rFonts w:ascii="Roboto" w:hAnsi="Roboto" w:cs="Arial"/>
-          <w:color w:val="4D5B7C"/>
-          <w:sz w:val="24"/>
-          <w:szCs w:val="24"/>
-          <w:lang w:val="en-US"/>
-        </w:rPr>
-        <w:t xml:space="preserve">It is a way of programming where we just focus on </w:t>
-      </w:r>
-      <w:r>
-        <w:rPr>
-          <w:rFonts w:ascii="Roboto" w:hAnsi="Roboto" w:cs="Arial"/>
-          <w:b/>
-          <w:bCs/>
-          <w:color w:val="4D5B7C"/>
-          <w:sz w:val="24"/>
-          <w:szCs w:val="24"/>
-          <w:lang w:val="en-US"/>
-        </w:rPr>
-        <w:t>WHAT</w:t>
-      </w:r>
-      <w:r>
-        <w:rPr>
-          <w:rFonts w:ascii="Roboto" w:hAnsi="Roboto" w:cs="Arial"/>
-          <w:color w:val="4D5B7C"/>
-          <w:sz w:val="24"/>
-          <w:szCs w:val="24"/>
-          <w:lang w:val="en-US"/>
-        </w:rPr>
-        <w:t xml:space="preserve"> not on </w:t>
-      </w:r>
-      <w:r>
-        <w:rPr>
-          <w:rFonts w:ascii="Roboto" w:hAnsi="Roboto" w:cs="Arial"/>
-          <w:b/>
-          <w:bCs/>
-          <w:color w:val="4D5B7C"/>
-          <w:sz w:val="24"/>
-          <w:szCs w:val="24"/>
-          <w:lang w:val="en-US"/>
-        </w:rPr>
-        <w:t>HOW</w:t>
-      </w:r>
-      <w:r>
-        <w:rPr>
-          <w:rFonts w:ascii="Roboto" w:hAnsi="Roboto" w:cs="Arial"/>
-          <w:color w:val="4D5B7C"/>
-          <w:sz w:val="24"/>
-          <w:szCs w:val="24"/>
-          <w:lang w:val="en-US"/>
-        </w:rPr>
-        <w:t>.</w:t>
-      </w:r>
-    </w:p>
-    <w:p>
-      <w:pPr>
-        <w:spacing w:before="100" w:beforeAutospacing="1" w:after="100" w:afterAutospacing="1" w:line="240" w:lineRule="auto"/>
-        <w:rPr>
-          <w:rFonts w:ascii="Roboto" w:hAnsi="Roboto" w:cs="Arial"/>
-          <w:color w:val="4D5B7C"/>
-          <w:sz w:val="24"/>
-          <w:szCs w:val="24"/>
-          <w:lang w:val="en-US"/>
-        </w:rPr>
-      </w:pPr>
-      <w:r>
-        <w:rPr>
-          <w:rFonts w:ascii="Roboto" w:hAnsi="Roboto" w:cs="Arial"/>
-          <w:color w:val="4D5B7C"/>
-          <w:sz w:val="24"/>
-          <w:szCs w:val="24"/>
-          <w:lang w:val="en-US"/>
-        </w:rPr>
-        <w:t>It is a form of Declarative Programming.</w:t>
-      </w:r>
-    </w:p>
-    <w:p>
-      <w:pPr>
-        <w:spacing w:before="100" w:beforeAutospacing="1" w:after="100" w:afterAutospacing="1" w:line="240" w:lineRule="auto"/>
-        <w:rPr>
-          <w:rFonts w:ascii="Roboto" w:hAnsi="Roboto" w:cs="Arial"/>
-          <w:color w:val="4D5B7C"/>
-          <w:sz w:val="24"/>
-          <w:szCs w:val="24"/>
-          <w:lang w:val="en-US"/>
-        </w:rPr>
-      </w:pPr>
-    </w:p>
-    <w:p>
-      <w:pPr>
-        <w:spacing w:before="100" w:beforeAutospacing="1" w:after="100" w:afterAutospacing="1" w:line="240" w:lineRule="auto"/>
-        <w:rPr>
-          <w:rFonts w:ascii="Roboto" w:hAnsi="Roboto" w:cs="Arial"/>
-          <w:color w:val="4D5B7C"/>
-          <w:sz w:val="24"/>
-          <w:szCs w:val="24"/>
-          <w:lang w:val="en-US"/>
-        </w:rPr>
-      </w:pPr>
-      <w:r>
-        <w:rPr>
-          <w:rFonts w:ascii="Roboto" w:hAnsi="Roboto" w:cs="Arial"/>
-          <w:color w:val="4D5B7C"/>
-          <w:sz w:val="24"/>
-          <w:szCs w:val="24"/>
-          <w:lang w:val="en-US"/>
-        </w:rPr>
-        <w:t xml:space="preserve">Before deep dive into Functional Programming in java, I want you to solve the below </w:t>
-      </w:r>
-      <w:proofErr w:type="gramStart"/>
-      <w:r>
-        <w:rPr>
-          <w:rFonts w:ascii="Roboto" w:hAnsi="Roboto" w:cs="Arial"/>
-          <w:color w:val="4D5B7C"/>
-          <w:sz w:val="24"/>
-          <w:szCs w:val="24"/>
-          <w:lang w:val="en-US"/>
-        </w:rPr>
-        <w:t>problem :</w:t>
-      </w:r>
-      <w:proofErr w:type="gramEnd"/>
-    </w:p>
-    <w:p>
-      <w:pPr>
-        <w:pStyle w:val="ListParagraph"/>
-        <w:numPr>
-          <w:ilvl w:val="0"/>
-          <w:numId w:val="21"/>
-        </w:numPr>
-        <w:spacing w:before="100" w:beforeAutospacing="1" w:after="100" w:afterAutospacing="1" w:line="240" w:lineRule="auto"/>
-        <w:rPr>
-          <w:rFonts w:ascii="Roboto" w:hAnsi="Roboto" w:cs="Arial"/>
-          <w:color w:val="4D5B7C"/>
-          <w:sz w:val="24"/>
-          <w:szCs w:val="24"/>
-          <w:lang w:val="en-US"/>
-        </w:rPr>
-      </w:pPr>
-      <w:r>
-        <w:rPr>
-          <w:rFonts w:ascii="Roboto" w:hAnsi="Roboto" w:cs="Arial"/>
-          <w:color w:val="4D5B7C"/>
-          <w:sz w:val="24"/>
-          <w:szCs w:val="24"/>
-          <w:lang w:val="en-US"/>
-        </w:rPr>
-        <w:t xml:space="preserve">Find out the odd numbers in the given </w:t>
-      </w:r>
-      <w:r>
-        <w:rPr>
-          <w:rFonts w:ascii="Roboto" w:hAnsi="Roboto" w:cs="Arial"/>
-          <w:color w:val="4D5B7C"/>
-          <w:sz w:val="24"/>
-          <w:szCs w:val="24"/>
-          <w:lang w:val="en-US"/>
-        </w:rPr>
-        <w:t>list</w:t>
-      </w:r>
-      <w:r>
-        <w:rPr>
-          <w:rFonts w:ascii="Roboto" w:hAnsi="Roboto" w:cs="Arial"/>
-          <w:color w:val="4D5B7C"/>
-          <w:sz w:val="24"/>
-          <w:szCs w:val="24"/>
-          <w:lang w:val="en-US"/>
-        </w:rPr>
-        <w:t>.</w:t>
-      </w:r>
-    </w:p>
-    <w:p>
-      <w:pPr>
-        <w:pStyle w:val="ListParagraph"/>
-        <w:spacing w:before="100" w:beforeAutospacing="1" w:after="100" w:afterAutospacing="1" w:line="240" w:lineRule="auto"/>
-        <w:rPr>
-          <w:rFonts w:ascii="Roboto" w:hAnsi="Roboto" w:cs="Arial"/>
-          <w:color w:val="4D5B7C"/>
-          <w:sz w:val="24"/>
-          <w:szCs w:val="24"/>
-          <w:lang w:val="en-US"/>
-        </w:rPr>
-      </w:pPr>
-      <w:r>
-        <w:rPr>
-          <w:rFonts w:ascii="Roboto" w:hAnsi="Roboto" w:cs="Arial"/>
-          <w:color w:val="4D5B7C"/>
-          <w:sz w:val="24"/>
-          <w:szCs w:val="24"/>
-          <w:lang w:val="en-US"/>
-        </w:rPr>
-        <w:drawing>
-          <wp:inline distT="0" distB="0" distL="0" distR="0" wp14:anchorId="501ADC20" wp14:editId="0E5AC6F3">
-            <wp:extent cx="5731510" cy="1816735"/>
-            <wp:effectExtent l="0" t="0" r="2540" b="0"/>
-            <wp:docPr id="1" name="Picture 1" descr="Text&#10;&#10;Description automatically generated"/>
-            <wp:cNvGraphicFramePr>
-              <a:graphicFrameLocks xmlns:a="http://schemas.openxmlformats.org/drawingml/2006/main" noChangeAspect="1"/>
-            </wp:cNvGraphicFramePr>
-            <a:graphic xmlns:a="http://schemas.openxmlformats.org/drawingml/2006/main">
-              <a:graphicData uri="http://schemas.openxmlformats.org/drawingml/2006/picture">
-                <pic:pic xmlns:pic="http://schemas.openxmlformats.org/drawingml/2006/picture">
-                  <pic:nvPicPr>
-                    <pic:cNvPr id="1" name="Picture 1" descr="Text&#10;&#10;Description automatically generated"/>
-                    <pic:cNvPicPr/>
-                  </pic:nvPicPr>
-                  <pic:blipFill>
-                    <a:blip r:embed="rId7"/>
-                    <a:stretch>
-                      <a:fillRect/>
-                    </a:stretch>
-                  </pic:blipFill>
-                  <pic:spPr>
-                    <a:xfrm>
-                      <a:off x="0" y="0"/>
-                      <a:ext cx="5731510" cy="1816735"/>
-                    </a:xfrm>
-                    <a:prstGeom prst="rect">
-                      <a:avLst/>
-                    </a:prstGeom>
-                  </pic:spPr>
-                </pic:pic>
-              </a:graphicData>
-            </a:graphic>
-          </wp:inline>
-        </w:drawing>
-      </w:r>
-    </w:p>
-    <w:p>
-      <w:pPr>
-        <w:pStyle w:val="ListParagraph"/>
-        <w:spacing w:before="100" w:beforeAutospacing="1" w:after="100" w:afterAutospacing="1" w:line="240" w:lineRule="auto"/>
-        <w:rPr>
-          <w:rFonts w:ascii="Roboto" w:hAnsi="Roboto" w:cs="Arial"/>
-          <w:color w:val="4D5B7C"/>
-          <w:sz w:val="24"/>
-          <w:szCs w:val="24"/>
-          <w:lang w:val="en-US"/>
-        </w:rPr>
-      </w:pPr>
-    </w:p>
-    <w:p>
-      <w:pPr>
-        <w:spacing w:before="100" w:beforeAutospacing="1" w:after="100" w:afterAutospacing="1" w:line="240" w:lineRule="auto"/>
-        <w:rPr>
-          <w:rFonts w:ascii="Roboto" w:hAnsi="Roboto" w:cs="Arial"/>
-          <w:color w:val="4D5B7C"/>
-          <w:sz w:val="24"/>
-          <w:szCs w:val="24"/>
-          <w:lang w:val="en-US"/>
-        </w:rPr>
-      </w:pPr>
-      <w:r>
-        <w:rPr>
-          <w:rFonts w:ascii="Roboto" w:hAnsi="Roboto" w:cs="Arial"/>
-          <w:color w:val="4D5B7C"/>
-          <w:sz w:val="24"/>
-          <w:szCs w:val="24"/>
-          <w:lang w:val="en-US"/>
-        </w:rPr>
-        <w:t xml:space="preserve">If you can observe that in the above solution, we are getting the expected output. But this solution will come inside </w:t>
-      </w:r>
-      <w:r>
-        <w:rPr>
-          <w:rFonts w:ascii="Roboto" w:hAnsi="Roboto" w:cs="Arial"/>
-          <w:b/>
-          <w:bCs/>
-          <w:color w:val="4D5B7C"/>
-          <w:sz w:val="24"/>
-          <w:szCs w:val="24"/>
-          <w:lang w:val="en-US"/>
-        </w:rPr>
-        <w:t>Imperative Programming.</w:t>
-      </w:r>
-      <w:r>
-        <w:rPr>
-          <w:rFonts w:ascii="Roboto" w:hAnsi="Roboto" w:cs="Arial"/>
-          <w:color w:val="4D5B7C"/>
-          <w:sz w:val="24"/>
-          <w:szCs w:val="24"/>
-          <w:lang w:val="en-US"/>
-        </w:rPr>
-        <w:t xml:space="preserve"> </w:t>
-      </w:r>
-    </w:p>
-    <w:p>
-      <w:pPr>
-        <w:spacing w:before="100" w:beforeAutospacing="1" w:after="100" w:afterAutospacing="1" w:line="240" w:lineRule="auto"/>
-        <w:rPr>
-          <w:rFonts w:ascii="Roboto" w:hAnsi="Roboto" w:cs="Arial"/>
-          <w:color w:val="4D5B7C"/>
-          <w:sz w:val="24"/>
-          <w:szCs w:val="24"/>
-          <w:lang w:val="en-US"/>
-        </w:rPr>
-      </w:pPr>
-      <w:r>
-        <w:rPr>
-          <w:rFonts w:ascii="Roboto" w:hAnsi="Roboto" w:cs="Arial"/>
-          <w:color w:val="4D5B7C"/>
-          <w:sz w:val="24"/>
-          <w:szCs w:val="24"/>
-          <w:lang w:val="en-US"/>
-        </w:rPr>
-        <w:t xml:space="preserve">Because, in the above problem our business logic is to find out the odd number. </w:t>
-      </w:r>
-      <w:proofErr w:type="gramStart"/>
-      <w:r>
-        <w:rPr>
-          <w:rFonts w:ascii="Roboto" w:hAnsi="Roboto" w:cs="Arial"/>
-          <w:color w:val="4D5B7C"/>
-          <w:sz w:val="24"/>
-          <w:szCs w:val="24"/>
-          <w:lang w:val="en-US"/>
-        </w:rPr>
-        <w:t>So</w:t>
-      </w:r>
-      <w:proofErr w:type="gramEnd"/>
-      <w:r>
-        <w:rPr>
-          <w:rFonts w:ascii="Roboto" w:hAnsi="Roboto" w:cs="Arial"/>
-          <w:color w:val="4D5B7C"/>
-          <w:sz w:val="24"/>
-          <w:szCs w:val="24"/>
-          <w:lang w:val="en-US"/>
-        </w:rPr>
-        <w:t xml:space="preserve"> we know, to implement this we have to iterate over the list and then we need </w:t>
-      </w:r>
-      <w:proofErr w:type="spellStart"/>
-      <w:r>
-        <w:rPr>
-          <w:rFonts w:ascii="Roboto" w:hAnsi="Roboto" w:cs="Arial"/>
-          <w:color w:val="4D5B7C"/>
-          <w:sz w:val="24"/>
-          <w:szCs w:val="24"/>
-          <w:lang w:val="en-US"/>
-        </w:rPr>
-        <w:t>a</w:t>
-      </w:r>
-      <w:proofErr w:type="spellEnd"/>
-      <w:r>
-        <w:rPr>
-          <w:rFonts w:ascii="Roboto" w:hAnsi="Roboto" w:cs="Arial"/>
-          <w:color w:val="4D5B7C"/>
-          <w:sz w:val="24"/>
-          <w:szCs w:val="24"/>
-          <w:lang w:val="en-US"/>
-        </w:rPr>
-        <w:t xml:space="preserve"> Odd number condition. Iterating </w:t>
-      </w:r>
-      <w:r>
-        <w:rPr>
-          <w:rFonts w:ascii="Roboto" w:hAnsi="Roboto" w:cs="Arial"/>
-          <w:color w:val="4D5B7C"/>
-          <w:sz w:val="24"/>
-          <w:szCs w:val="24"/>
-          <w:lang w:val="en-US"/>
-        </w:rPr>
-        <w:t>the</w:t>
-      </w:r>
-      <w:r>
-        <w:rPr>
-          <w:rFonts w:ascii="Roboto" w:hAnsi="Roboto" w:cs="Arial"/>
-          <w:color w:val="4D5B7C"/>
-          <w:sz w:val="24"/>
-          <w:szCs w:val="24"/>
-          <w:lang w:val="en-US"/>
-        </w:rPr>
-        <w:t xml:space="preserve"> list is not our business logic, </w:t>
-      </w:r>
-      <w:r>
-        <w:rPr>
-          <w:rFonts w:ascii="Roboto" w:hAnsi="Roboto" w:cs="Arial"/>
-          <w:color w:val="4D5B7C"/>
-          <w:sz w:val="24"/>
-          <w:szCs w:val="24"/>
-          <w:lang w:val="en-US"/>
-        </w:rPr>
-        <w:t>then why we need to explicitly write the iteration logic. Also, the if block we are providing over there should also be drop because the concern part is the condition only.</w:t>
-      </w:r>
-    </w:p>
-    <w:p>
-      <w:pPr>
-        <w:spacing w:before="100" w:beforeAutospacing="1" w:after="100" w:afterAutospacing="1" w:line="240" w:lineRule="auto"/>
-        <w:rPr>
-          <w:rFonts w:ascii="Roboto" w:hAnsi="Roboto" w:cs="Arial"/>
-          <w:color w:val="4D5B7C"/>
-          <w:sz w:val="24"/>
-          <w:szCs w:val="24"/>
-          <w:lang w:val="en-US"/>
-        </w:rPr>
-      </w:pPr>
-      <w:r>
-        <w:rPr>
-          <w:rFonts w:ascii="Roboto" w:hAnsi="Roboto" w:cs="Arial"/>
-          <w:color w:val="4D5B7C"/>
-          <w:sz w:val="24"/>
-          <w:szCs w:val="24"/>
-          <w:lang w:val="en-US"/>
-        </w:rPr>
-        <w:t xml:space="preserve">Now the conclusion is, writing </w:t>
-      </w:r>
-      <w:r>
-        <w:rPr>
-          <w:rFonts w:ascii="Roboto" w:hAnsi="Roboto" w:cs="Arial"/>
-          <w:b/>
-          <w:bCs/>
-          <w:color w:val="4D5B7C"/>
-          <w:sz w:val="24"/>
-          <w:szCs w:val="24"/>
-          <w:lang w:val="en-US"/>
-        </w:rPr>
-        <w:t>for</w:t>
-      </w:r>
-      <w:r>
-        <w:rPr>
-          <w:rFonts w:ascii="Roboto" w:hAnsi="Roboto" w:cs="Arial"/>
-          <w:color w:val="4D5B7C"/>
-          <w:sz w:val="24"/>
-          <w:szCs w:val="24"/>
-          <w:lang w:val="en-US"/>
-        </w:rPr>
-        <w:t xml:space="preserve"> and </w:t>
-      </w:r>
-      <w:r>
-        <w:rPr>
-          <w:rFonts w:ascii="Roboto" w:hAnsi="Roboto" w:cs="Arial"/>
-          <w:b/>
-          <w:bCs/>
-          <w:color w:val="4D5B7C"/>
-          <w:sz w:val="24"/>
-          <w:szCs w:val="24"/>
-          <w:lang w:val="en-US"/>
-        </w:rPr>
-        <w:t>if</w:t>
-      </w:r>
-      <w:r>
-        <w:rPr>
-          <w:rFonts w:ascii="Roboto" w:hAnsi="Roboto" w:cs="Arial"/>
-          <w:color w:val="4D5B7C"/>
-          <w:sz w:val="24"/>
-          <w:szCs w:val="24"/>
-          <w:lang w:val="en-US"/>
-        </w:rPr>
-        <w:t xml:space="preserve"> syntax should be the responsibility of programming the only part who belong to business logic is the condition we </w:t>
-      </w:r>
-      <w:proofErr w:type="gramStart"/>
-      <w:r>
-        <w:rPr>
-          <w:rFonts w:ascii="Roboto" w:hAnsi="Roboto" w:cs="Arial"/>
-          <w:color w:val="4D5B7C"/>
-          <w:sz w:val="24"/>
-          <w:szCs w:val="24"/>
-          <w:lang w:val="en-US"/>
-        </w:rPr>
-        <w:t>provides</w:t>
-      </w:r>
-      <w:proofErr w:type="gramEnd"/>
-      <w:r>
-        <w:rPr>
-          <w:rFonts w:ascii="Roboto" w:hAnsi="Roboto" w:cs="Arial"/>
-          <w:color w:val="4D5B7C"/>
-          <w:sz w:val="24"/>
-          <w:szCs w:val="24"/>
-          <w:lang w:val="en-US"/>
-        </w:rPr>
-        <w:t xml:space="preserve"> in the </w:t>
-      </w:r>
-      <w:r>
-        <w:rPr>
-          <w:rFonts w:ascii="Roboto" w:hAnsi="Roboto" w:cs="Arial"/>
-          <w:b/>
-          <w:bCs/>
-          <w:color w:val="4D5B7C"/>
-          <w:sz w:val="24"/>
-          <w:szCs w:val="24"/>
-          <w:lang w:val="en-US"/>
-        </w:rPr>
-        <w:t>if</w:t>
-      </w:r>
-      <w:r>
-        <w:rPr>
-          <w:rFonts w:ascii="Roboto" w:hAnsi="Roboto" w:cs="Arial"/>
-          <w:color w:val="4D5B7C"/>
-          <w:sz w:val="24"/>
-          <w:szCs w:val="24"/>
-          <w:lang w:val="en-US"/>
-        </w:rPr>
-        <w:t xml:space="preserve"> block.</w:t>
-      </w:r>
-    </w:p>
-    <w:p>
-      <w:pPr>
-        <w:spacing w:before="100" w:beforeAutospacing="1" w:after="100" w:afterAutospacing="1" w:line="240" w:lineRule="auto"/>
-        <w:rPr>
-          <w:rFonts w:ascii="Roboto" w:hAnsi="Roboto" w:cs="Arial"/>
-          <w:color w:val="4D5B7C"/>
-          <w:sz w:val="24"/>
-          <w:szCs w:val="24"/>
-          <w:lang w:val="en-US"/>
-        </w:rPr>
-      </w:pPr>
-    </w:p>
-    <w:p>
-      <w:pPr>
-        <w:spacing w:before="100" w:beforeAutospacing="1" w:after="100" w:afterAutospacing="1" w:line="240" w:lineRule="auto"/>
-        <w:rPr>
-          <w:rFonts w:ascii="Roboto" w:hAnsi="Roboto" w:cs="Arial"/>
-          <w:color w:val="4D5B7C"/>
-          <w:sz w:val="24"/>
-          <w:szCs w:val="24"/>
-          <w:lang w:val="en-US"/>
-        </w:rPr>
-      </w:pPr>
-    </w:p>
-    <w:p>
-      <w:pPr>
-        <w:spacing w:before="100" w:beforeAutospacing="1" w:after="100" w:afterAutospacing="1" w:line="240" w:lineRule="auto"/>
-        <w:rPr>
-          <w:rFonts w:ascii="Roboto" w:hAnsi="Roboto" w:cs="Arial"/>
-          <w:color w:val="4D5B7C"/>
-          <w:sz w:val="24"/>
-          <w:szCs w:val="24"/>
-          <w:lang w:val="en-US"/>
-        </w:rPr>
-      </w:pPr>
     </w:p>
     <w:sectPr>
-      <w:headerReference w:type="default" r:id="rId8"/>
+      <w:headerReference w:type="default" r:id="rId7"/>
       <w:pgSz w:w="11906" w:h="16838"/>
       <w:pgMar w:top="1440" w:right="1440" w:bottom="1440" w:left="1440" w:header="708" w:footer="708" w:gutter="0"/>
       <w:cols w:space="708"/>
@@ -1097,15 +532,7 @@
         <w:sz w:val="32"/>
         <w:szCs w:val="32"/>
       </w:rPr>
-      <w:t xml:space="preserve">Functional </w:t>
-    </w:r>
-    <w:r>
-      <w:rPr>
-        <w:rFonts w:ascii="Algerian" w:hAnsi="Algerian"/>
-        <w:sz w:val="32"/>
-        <w:szCs w:val="32"/>
-      </w:rPr>
-      <w:t>programming</w:t>
+      <w:t>optional</w:t>
     </w:r>
   </w:p>
 </w:hdr>

</xml_diff>